<commit_message>
replaced the old file
</commit_message>
<xml_diff>
--- a/Figure 5.5 and Figure 5.6 Artifact1 Initial and Updated version.docx
+++ b/Figure 5.5 and Figure 5.6 Artifact1 Initial and Updated version.docx
@@ -393,22 +393,21 @@
           <w:lang w:val="en-GB"/>
         </w:rPr>
       </w:pPr>
-      <w:r>
-        <w:rPr>
-          <w:rFonts w:ascii="Arial" w:hAnsi="Arial" w:cs="Arial"/>
-          <w:b/>
-          <w:bCs/>
+    </w:p>
+    <w:p>
+      <w:pPr>
+        <w:jc w:val="center"/>
+      </w:pPr>
+      <w:r>
+        <w:rPr>
           <w:noProof/>
-          <w:color w:val="000000"/>
-          <w:sz w:val="20"/>
-          <w:szCs w:val="20"/>
-          <w:lang w:val="en-GB"/>
+          <w14:ligatures w14:val="standardContextual"/>
         </w:rPr>
         <w:drawing>
-          <wp:inline distT="0" distB="0" distL="0" distR="0" wp14:anchorId="2F354119" wp14:editId="47814B56">
-            <wp:extent cx="5445760" cy="3327722"/>
-            <wp:effectExtent l="0" t="0" r="2540" b="6350"/>
-            <wp:docPr id="1800549650" name="Picture 1"/>
+          <wp:inline distT="0" distB="0" distL="0" distR="0" wp14:anchorId="58CCC7B7" wp14:editId="10BF455F">
+            <wp:extent cx="4493474" cy="3273774"/>
+            <wp:effectExtent l="0" t="0" r="2540" b="3175"/>
+            <wp:docPr id="89169696" name="Picture 2"/>
             <wp:cNvGraphicFramePr>
               <a:graphicFrameLocks xmlns:a="http://schemas.openxmlformats.org/drawingml/2006/main" noChangeAspect="1"/>
             </wp:cNvGraphicFramePr>
@@ -416,10 +415,8 @@
               <a:graphicData uri="http://schemas.openxmlformats.org/drawingml/2006/picture">
                 <pic:pic xmlns:pic="http://schemas.openxmlformats.org/drawingml/2006/picture">
                   <pic:nvPicPr>
-                    <pic:cNvPr id="0" name="Picture 3"/>
-                    <pic:cNvPicPr>
-                      <a:picLocks noChangeAspect="1" noChangeArrowheads="1"/>
-                    </pic:cNvPicPr>
+                    <pic:cNvPr id="89169696" name="Picture 89169696"/>
+                    <pic:cNvPicPr/>
                   </pic:nvPicPr>
                   <pic:blipFill>
                     <a:blip r:embed="rId7" cstate="print">
@@ -429,23 +426,18 @@
                         </a:ext>
                       </a:extLst>
                     </a:blip>
-                    <a:srcRect/>
                     <a:stretch>
                       <a:fillRect/>
                     </a:stretch>
                   </pic:blipFill>
-                  <pic:spPr bwMode="auto">
+                  <pic:spPr>
                     <a:xfrm>
                       <a:off x="0" y="0"/>
-                      <a:ext cx="5473593" cy="3344730"/>
+                      <a:ext cx="4498167" cy="3277193"/>
                     </a:xfrm>
                     <a:prstGeom prst="rect">
                       <a:avLst/>
                     </a:prstGeom>
-                    <a:noFill/>
-                    <a:ln>
-                      <a:noFill/>
-                    </a:ln>
                   </pic:spPr>
                 </pic:pic>
               </a:graphicData>
@@ -454,7 +446,6 @@
         </w:drawing>
       </w:r>
     </w:p>
-    <w:p/>
     <w:sectPr>
       <w:pgSz w:w="11906" w:h="16838"/>
       <w:pgMar w:top="1440" w:right="1440" w:bottom="1440" w:left="1440" w:header="708" w:footer="708" w:gutter="0"/>

</xml_diff>